<commit_message>
Add work from 10-26-2022 Docker lab
</commit_message>
<xml_diff>
--- a/10_docker/labs/04.2_lab_docker_networking.docx
+++ b/10_docker/labs/04.2_lab_docker_networking.docx
@@ -93,6 +93,17 @@
         <w:rPr/>
       </w:pPr>
       <w:r>
+        <w:rPr>
+          <w:b/>
+          <w:bCs/>
+        </w:rPr>
+        <w:t>1.</w:t>
+      </w:r>
+      <w:r>
+        <w:rPr/>
+        <w:t xml:space="preserve">  </w:t>
+      </w:r>
+      <w:r>
         <w:rPr/>
         <w:t>Steps completed:</w:t>
       </w:r>
@@ -105,6 +116,16 @@
       </w:pPr>
       <w:r>
         <w:rPr/>
+      </w:r>
+    </w:p>
+    <w:p>
+      <w:pPr>
+        <w:pStyle w:val="Normal"/>
+        <w:widowControl w:val="false"/>
+        <w:rPr/>
+      </w:pPr>
+      <w:r>
+        <w:rPr/>
         <w:t>docker run -dit --name alpine1 alpine ash</w:t>
       </w:r>
     </w:p>
@@ -144,117 +165,180 @@
       <w:pPr>
         <w:pStyle w:val="Normal"/>
         <w:widowControl w:val="false"/>
+        <w:rPr/>
+      </w:pPr>
+      <w:r>
+        <w:rPr>
+          <w:b/>
+          <w:bCs/>
+        </w:rPr>
+        <w:t>2.</w:t>
+      </w:r>
+      <w:r>
+        <w:rPr/>
+        <w:t xml:space="preserve">  </w:t>
+      </w:r>
+      <w:r>
+        <w:rPr/>
+        <w:t>docker container ls</w:t>
+      </w:r>
+    </w:p>
+    <w:p>
+      <w:pPr>
+        <w:pStyle w:val="Normal"/>
+        <w:widowControl w:val="false"/>
         <w:rPr>
           <w:highlight w:val="yellow"/>
         </w:rPr>
       </w:pPr>
       <w:r>
-        <w:rPr>
+        <w:rPr/>
+      </w:r>
+    </w:p>
+    <w:p>
+      <w:pPr>
+        <w:pStyle w:val="Normal"/>
+        <w:widowControl w:val="false"/>
+        <w:rPr>
+          <w:rFonts w:ascii="Consola" w:hAnsi="Consola"/>
+          <w:sz w:val="16"/>
+          <w:szCs w:val="16"/>
+        </w:rPr>
+      </w:pPr>
+      <w:r>
+        <w:rPr>
+          <w:rFonts w:ascii="Consola" w:hAnsi="Consola"/>
+          <w:sz w:val="16"/>
+          <w:szCs w:val="16"/>
+        </w:rPr>
+        <w:t>CONTAINER ID   IMAGE     COMMAND   CREATED              STATUS              PORTS     NAMES</w:t>
+      </w:r>
+    </w:p>
+    <w:p>
+      <w:pPr>
+        <w:pStyle w:val="Normal"/>
+        <w:widowControl w:val="false"/>
+        <w:rPr>
+          <w:rFonts w:ascii="Consola" w:hAnsi="Consola"/>
+          <w:sz w:val="16"/>
+          <w:szCs w:val="16"/>
+        </w:rPr>
+      </w:pPr>
+      <w:r>
+        <w:rPr>
+          <w:rFonts w:ascii="Consola" w:hAnsi="Consola"/>
+          <w:sz w:val="16"/>
+          <w:szCs w:val="16"/>
+        </w:rPr>
+        <w:t>bbff153bddfa   alpine    "ash"     55 seconds ago       Up 54 seconds                 alpine2</w:t>
+      </w:r>
+    </w:p>
+    <w:p>
+      <w:pPr>
+        <w:pStyle w:val="Normal"/>
+        <w:widowControl w:val="false"/>
+        <w:rPr>
+          <w:rFonts w:ascii="Consola" w:hAnsi="Consola"/>
+          <w:sz w:val="16"/>
+          <w:szCs w:val="16"/>
+        </w:rPr>
+      </w:pPr>
+      <w:r>
+        <w:rPr>
+          <w:rFonts w:ascii="Consola" w:hAnsi="Consola"/>
+          <w:sz w:val="16"/>
+          <w:szCs w:val="16"/>
+        </w:rPr>
+        <w:t>dd4d85438bff   alpine    "ash"     About a minute ago   Up About a minute             alpine1</w:t>
+      </w:r>
+    </w:p>
+    <w:p>
+      <w:pPr>
+        <w:pStyle w:val="Normal"/>
+        <w:widowControl w:val="false"/>
+        <w:rPr>
+          <w:rFonts w:ascii="Consola" w:hAnsi="Consola"/>
+          <w:sz w:val="16"/>
+          <w:szCs w:val="16"/>
+        </w:rPr>
+      </w:pPr>
+      <w:r>
+        <w:rPr>
+          <w:rFonts w:ascii="Consola" w:hAnsi="Consola"/>
+          <w:sz w:val="16"/>
+          <w:szCs w:val="16"/>
+        </w:rPr>
+      </w:r>
+    </w:p>
+    <w:p>
+      <w:pPr>
+        <w:pStyle w:val="Normal"/>
+        <w:widowControl w:val="false"/>
+        <w:rPr/>
+      </w:pPr>
+      <w:r>
+        <w:rPr>
+          <w:rFonts w:ascii="arial" w:hAnsi="arial"/>
+          <w:b/>
+          <w:bCs/>
+          <w:sz w:val="20"/>
+          <w:szCs w:val="20"/>
+        </w:rPr>
+        <w:t xml:space="preserve">3.  </w:t>
+      </w:r>
+      <w:r>
+        <w:rPr>
+          <w:rFonts w:ascii="arial" w:hAnsi="arial"/>
+          <w:b w:val="false"/>
+          <w:bCs w:val="false"/>
+          <w:sz w:val="20"/>
+          <w:szCs w:val="20"/>
+        </w:rPr>
+        <w:t>Inspect network info</w:t>
+      </w:r>
+    </w:p>
+    <w:p>
+      <w:pPr>
+        <w:pStyle w:val="Normal"/>
+        <w:widowControl w:val="false"/>
+        <w:rPr>
+          <w:rFonts w:ascii="arial" w:hAnsi="arial"/>
+          <w:b w:val="false"/>
+          <w:b w:val="false"/>
+          <w:bCs w:val="false"/>
+          <w:sz w:val="20"/>
+          <w:szCs w:val="20"/>
+        </w:rPr>
+      </w:pPr>
+      <w:r>
+        <w:rPr/>
+      </w:r>
+    </w:p>
+    <w:p>
+      <w:pPr>
+        <w:pStyle w:val="Normal"/>
+        <w:widowControl w:val="false"/>
+        <w:rPr>
+          <w:rFonts w:ascii="Consola" w:hAnsi="Consola"/>
+          <w:sz w:val="16"/>
+          <w:szCs w:val="16"/>
+        </w:rPr>
+      </w:pPr>
+      <w:r>
+        <w:rPr>
+          <w:rFonts w:ascii="Consola" w:hAnsi="Consola"/>
+          <w:sz w:val="16"/>
+          <w:szCs w:val="16"/>
+        </w:rPr>
+        <w:t xml:space="preserve">CORP\croy@a-2yuewitruhybn containerize]$ </w:t>
+      </w:r>
+      <w:r>
+        <w:rPr>
+          <w:rFonts w:ascii="Consola" w:hAnsi="Consola"/>
+          <w:sz w:val="16"/>
+          <w:szCs w:val="16"/>
           <w:highlight w:val="yellow"/>
         </w:rPr>
-        <w:t>docker container ls</w:t>
-      </w:r>
-    </w:p>
-    <w:p>
-      <w:pPr>
-        <w:pStyle w:val="Normal"/>
-        <w:widowControl w:val="false"/>
-        <w:rPr>
-          <w:rFonts w:ascii="Consola" w:hAnsi="Consola"/>
-          <w:sz w:val="16"/>
-          <w:szCs w:val="16"/>
-        </w:rPr>
-      </w:pPr>
-      <w:r>
-        <w:rPr>
-          <w:rFonts w:ascii="Consola" w:hAnsi="Consola"/>
-          <w:sz w:val="16"/>
-          <w:szCs w:val="16"/>
-        </w:rPr>
-        <w:t>CONTAINER ID   IMAGE     COMMAND   CREATED              STATUS              PORTS     NAMES</w:t>
-      </w:r>
-    </w:p>
-    <w:p>
-      <w:pPr>
-        <w:pStyle w:val="Normal"/>
-        <w:widowControl w:val="false"/>
-        <w:rPr>
-          <w:rFonts w:ascii="Consola" w:hAnsi="Consola"/>
-          <w:sz w:val="16"/>
-          <w:szCs w:val="16"/>
-        </w:rPr>
-      </w:pPr>
-      <w:r>
-        <w:rPr>
-          <w:rFonts w:ascii="Consola" w:hAnsi="Consola"/>
-          <w:sz w:val="16"/>
-          <w:szCs w:val="16"/>
-        </w:rPr>
-        <w:t>bbff153bddfa   alpine    "ash"     55 seconds ago       Up 54 seconds                 alpine2</w:t>
-      </w:r>
-    </w:p>
-    <w:p>
-      <w:pPr>
-        <w:pStyle w:val="Normal"/>
-        <w:widowControl w:val="false"/>
-        <w:rPr>
-          <w:rFonts w:ascii="Consola" w:hAnsi="Consola"/>
-          <w:sz w:val="16"/>
-          <w:szCs w:val="16"/>
-        </w:rPr>
-      </w:pPr>
-      <w:r>
-        <w:rPr>
-          <w:rFonts w:ascii="Consola" w:hAnsi="Consola"/>
-          <w:sz w:val="16"/>
-          <w:szCs w:val="16"/>
-        </w:rPr>
-        <w:t>dd4d85438bff   alpine    "ash"     About a minute ago   Up About a minute             alpine1</w:t>
-      </w:r>
-    </w:p>
-    <w:p>
-      <w:pPr>
-        <w:pStyle w:val="Normal"/>
-        <w:widowControl w:val="false"/>
-        <w:rPr>
-          <w:rFonts w:ascii="Consola" w:hAnsi="Consola"/>
-          <w:sz w:val="16"/>
-          <w:szCs w:val="16"/>
-        </w:rPr>
-      </w:pPr>
-      <w:r>
-        <w:rPr>
-          <w:rFonts w:ascii="Consola" w:hAnsi="Consola"/>
-          <w:sz w:val="16"/>
-          <w:szCs w:val="16"/>
-        </w:rPr>
-      </w:r>
-    </w:p>
-    <w:p>
-      <w:pPr>
-        <w:pStyle w:val="Normal"/>
-        <w:widowControl w:val="false"/>
-        <w:rPr>
-          <w:rFonts w:ascii="Consola" w:hAnsi="Consola"/>
-          <w:sz w:val="16"/>
-          <w:szCs w:val="16"/>
-        </w:rPr>
-      </w:pPr>
-      <w:r>
-        <w:rPr>
-          <w:rFonts w:ascii="Consola" w:hAnsi="Consola"/>
-          <w:sz w:val="16"/>
-          <w:szCs w:val="16"/>
-        </w:rPr>
-        <w:t xml:space="preserve">CORP\croy@a-2yuewitruhybn containerize]$ </w:t>
-      </w:r>
-      <w:r>
-        <w:rPr>
-          <w:rFonts w:ascii="Consola" w:hAnsi="Consola"/>
-          <w:sz w:val="16"/>
-          <w:szCs w:val="16"/>
-          <w:highlight w:val="yellow"/>
-        </w:rPr>
         <w:t>docker network inspect bridge</w:t>
       </w:r>
     </w:p>
@@ -1662,6 +1746,152 @@
           <w:sz w:val="16"/>
           <w:szCs w:val="16"/>
         </w:rPr>
+      </w:r>
+    </w:p>
+    <w:p>
+      <w:pPr>
+        <w:pStyle w:val="Normal"/>
+        <w:widowControl w:val="false"/>
+        <w:rPr/>
+      </w:pPr>
+      <w:r>
+        <w:rPr>
+          <w:rFonts w:ascii="arial" w:hAnsi="arial"/>
+          <w:b/>
+          <w:bCs/>
+          <w:sz w:val="22"/>
+          <w:szCs w:val="22"/>
+        </w:rPr>
+        <w:t xml:space="preserve">4.  </w:t>
+      </w:r>
+      <w:r>
+        <w:rPr>
+          <w:rFonts w:ascii="arial" w:hAnsi="arial"/>
+          <w:b w:val="false"/>
+          <w:bCs w:val="false"/>
+          <w:sz w:val="22"/>
+          <w:szCs w:val="22"/>
+        </w:rPr>
+        <w:t xml:space="preserve">Attach to </w:t>
+      </w:r>
+      <w:r>
+        <w:rPr>
+          <w:rFonts w:ascii="arial" w:hAnsi="arial"/>
+          <w:b w:val="false"/>
+          <w:bCs w:val="false"/>
+          <w:sz w:val="22"/>
+          <w:szCs w:val="22"/>
+        </w:rPr>
+        <w:t>container</w:t>
+      </w:r>
+    </w:p>
+    <w:p>
+      <w:pPr>
+        <w:pStyle w:val="Normal"/>
+        <w:widowControl w:val="false"/>
+        <w:rPr>
+          <w:rFonts w:ascii="arial" w:hAnsi="arial"/>
+          <w:sz w:val="22"/>
+          <w:szCs w:val="22"/>
+        </w:rPr>
+      </w:pPr>
+      <w:r>
+        <w:rPr/>
+      </w:r>
+    </w:p>
+    <w:p>
+      <w:pPr>
+        <w:pStyle w:val="Normal"/>
+        <w:widowControl w:val="false"/>
+        <w:rPr/>
+      </w:pPr>
+      <w:r>
+        <w:rPr>
+          <w:rFonts w:ascii="arial" w:hAnsi="arial"/>
+          <w:sz w:val="22"/>
+          <w:szCs w:val="22"/>
+        </w:rPr>
+        <w:t>Docker attach alpine1</w:t>
+      </w:r>
+    </w:p>
+    <w:p>
+      <w:pPr>
+        <w:pStyle w:val="Normal"/>
+        <w:widowControl w:val="false"/>
+        <w:rPr>
+          <w:rFonts w:ascii="arial" w:hAnsi="arial"/>
+          <w:sz w:val="22"/>
+          <w:szCs w:val="22"/>
+        </w:rPr>
+      </w:pPr>
+      <w:r>
+        <w:rPr/>
+      </w:r>
+    </w:p>
+    <w:p>
+      <w:pPr>
+        <w:pStyle w:val="Normal"/>
+        <w:widowControl w:val="false"/>
+        <w:rPr>
+          <w:b/>
+          <w:b/>
+          <w:bCs/>
+        </w:rPr>
+      </w:pPr>
+      <w:r>
+        <w:rPr>
+          <w:rFonts w:ascii="arial" w:hAnsi="arial"/>
+          <w:b/>
+          <w:bCs/>
+          <w:sz w:val="22"/>
+          <w:szCs w:val="22"/>
+        </w:rPr>
+        <w:t>5.</w:t>
+      </w:r>
+      <w:r>
+        <w:rPr>
+          <w:rFonts w:ascii="arial" w:hAnsi="arial"/>
+          <w:b w:val="false"/>
+          <w:bCs w:val="false"/>
+          <w:sz w:val="22"/>
+          <w:szCs w:val="22"/>
+        </w:rPr>
+        <w:t xml:space="preserve">  and check connectivity</w:t>
+      </w:r>
+    </w:p>
+    <w:p>
+      <w:pPr>
+        <w:pStyle w:val="Normal"/>
+        <w:widowControl w:val="false"/>
+        <w:rPr>
+          <w:rFonts w:ascii="arial" w:hAnsi="arial"/>
+          <w:b w:val="false"/>
+          <w:b w:val="false"/>
+          <w:bCs w:val="false"/>
+          <w:sz w:val="22"/>
+          <w:szCs w:val="22"/>
+        </w:rPr>
+      </w:pPr>
+      <w:r>
+        <w:rPr>
+          <w:b/>
+          <w:bCs/>
+        </w:rPr>
+      </w:r>
+    </w:p>
+    <w:p>
+      <w:pPr>
+        <w:pStyle w:val="Normal"/>
+        <w:widowControl w:val="false"/>
+        <w:rPr/>
+      </w:pPr>
+      <w:r>
+        <w:rPr>
+          <w:rFonts w:ascii="arial" w:hAnsi="arial"/>
+          <w:sz w:val="22"/>
+          <w:szCs w:val="22"/>
+        </w:rPr>
+        <w:t>ip addr show</w:t>
       </w:r>
     </w:p>
     <w:p>
@@ -1676,13 +1906,396 @@
         </w:rPr>
       </w:pPr>
       <w:r>
+        <w:rPr/>
+      </w:r>
+    </w:p>
+    <w:p>
+      <w:pPr>
+        <w:pStyle w:val="Normal"/>
+        <w:widowControl w:val="false"/>
+        <w:rPr>
+          <w:rFonts w:ascii="arial" w:hAnsi="arial"/>
+          <w:sz w:val="20"/>
+          <w:szCs w:val="20"/>
+        </w:rPr>
+      </w:pPr>
+      <w:r>
+        <w:rPr>
+          <w:rFonts w:ascii="arial" w:hAnsi="arial"/>
+          <w:sz w:val="20"/>
+          <w:szCs w:val="20"/>
+        </w:rPr>
+        <w:t>1: lo: &lt;LOOPBACK,UP,LOWER_UP&gt; mtu 65536 qdisc noqueue state UNKNOWN qlen 1000</w:t>
+      </w:r>
+    </w:p>
+    <w:p>
+      <w:pPr>
+        <w:pStyle w:val="Normal"/>
+        <w:widowControl w:val="false"/>
+        <w:rPr>
+          <w:rFonts w:ascii="arial" w:hAnsi="arial"/>
+          <w:sz w:val="20"/>
+          <w:szCs w:val="20"/>
+        </w:rPr>
+      </w:pPr>
+      <w:r>
+        <w:rPr>
+          <w:rFonts w:ascii="arial" w:hAnsi="arial"/>
+          <w:sz w:val="20"/>
+          <w:szCs w:val="20"/>
+        </w:rPr>
+        <w:t xml:space="preserve">    </w:t>
+      </w:r>
+      <w:r>
+        <w:rPr>
+          <w:rFonts w:ascii="arial" w:hAnsi="arial"/>
+          <w:sz w:val="20"/>
+          <w:szCs w:val="20"/>
+        </w:rPr>
+        <w:t>link/loopback 00:00:00:00:00:00 brd 00:00:00:00:00:00</w:t>
+      </w:r>
+    </w:p>
+    <w:p>
+      <w:pPr>
+        <w:pStyle w:val="Normal"/>
+        <w:widowControl w:val="false"/>
+        <w:rPr>
+          <w:rFonts w:ascii="arial" w:hAnsi="arial"/>
+          <w:sz w:val="20"/>
+          <w:szCs w:val="20"/>
+        </w:rPr>
+      </w:pPr>
+      <w:r>
+        <w:rPr>
+          <w:rFonts w:ascii="arial" w:hAnsi="arial"/>
+          <w:sz w:val="20"/>
+          <w:szCs w:val="20"/>
+        </w:rPr>
+        <w:t xml:space="preserve">    </w:t>
+      </w:r>
+      <w:r>
+        <w:rPr>
+          <w:rFonts w:ascii="arial" w:hAnsi="arial"/>
+          <w:sz w:val="20"/>
+          <w:szCs w:val="20"/>
+        </w:rPr>
+        <w:t>inet 127.0.0.1/8 scope host lo</w:t>
+      </w:r>
+    </w:p>
+    <w:p>
+      <w:pPr>
+        <w:pStyle w:val="Normal"/>
+        <w:widowControl w:val="false"/>
+        <w:rPr>
+          <w:rFonts w:ascii="arial" w:hAnsi="arial"/>
+          <w:sz w:val="20"/>
+          <w:szCs w:val="20"/>
+        </w:rPr>
+      </w:pPr>
+      <w:r>
+        <w:rPr>
+          <w:rFonts w:ascii="arial" w:hAnsi="arial"/>
+          <w:sz w:val="20"/>
+          <w:szCs w:val="20"/>
+        </w:rPr>
+        <w:t xml:space="preserve">       </w:t>
+      </w:r>
+      <w:r>
+        <w:rPr>
+          <w:rFonts w:ascii="arial" w:hAnsi="arial"/>
+          <w:sz w:val="20"/>
+          <w:szCs w:val="20"/>
+        </w:rPr>
+        <w:t>valid_lft forever preferred_lft forever</w:t>
+      </w:r>
+    </w:p>
+    <w:p>
+      <w:pPr>
+        <w:pStyle w:val="Normal"/>
+        <w:widowControl w:val="false"/>
+        <w:rPr>
+          <w:rFonts w:ascii="arial" w:hAnsi="arial"/>
+          <w:sz w:val="20"/>
+          <w:szCs w:val="20"/>
+        </w:rPr>
+      </w:pPr>
+      <w:r>
+        <w:rPr>
+          <w:rFonts w:ascii="arial" w:hAnsi="arial"/>
+          <w:sz w:val="20"/>
+          <w:szCs w:val="20"/>
+        </w:rPr>
+        <w:t xml:space="preserve">45: eth0@if46: &lt;BROADCAST,MULTICAST,UP,LOWER_UP,M-DOWN&gt; mtu 1500 qdisc noqueue state UP </w:t>
+      </w:r>
+    </w:p>
+    <w:p>
+      <w:pPr>
+        <w:pStyle w:val="Normal"/>
+        <w:widowControl w:val="false"/>
+        <w:rPr>
+          <w:rFonts w:ascii="arial" w:hAnsi="arial"/>
+          <w:sz w:val="20"/>
+          <w:szCs w:val="20"/>
+        </w:rPr>
+      </w:pPr>
+      <w:r>
+        <w:rPr>
+          <w:rFonts w:ascii="arial" w:hAnsi="arial"/>
+          <w:sz w:val="20"/>
+          <w:szCs w:val="20"/>
+        </w:rPr>
+        <w:t xml:space="preserve">    </w:t>
+      </w:r>
+      <w:r>
+        <w:rPr>
+          <w:rFonts w:ascii="arial" w:hAnsi="arial"/>
+          <w:sz w:val="20"/>
+          <w:szCs w:val="20"/>
+        </w:rPr>
+        <w:t>link/ether 02:42:ac:11:00:02 brd ff:ff:ff:ff:ff:ff</w:t>
+      </w:r>
+    </w:p>
+    <w:p>
+      <w:pPr>
+        <w:pStyle w:val="Normal"/>
+        <w:widowControl w:val="false"/>
+        <w:rPr>
+          <w:rFonts w:ascii="arial" w:hAnsi="arial"/>
+          <w:sz w:val="20"/>
+          <w:szCs w:val="20"/>
+        </w:rPr>
+      </w:pPr>
+      <w:r>
+        <w:rPr>
+          <w:rFonts w:ascii="arial" w:hAnsi="arial"/>
+          <w:sz w:val="20"/>
+          <w:szCs w:val="20"/>
+        </w:rPr>
+        <w:t xml:space="preserve">    </w:t>
+      </w:r>
+      <w:r>
+        <w:rPr>
+          <w:rFonts w:ascii="arial" w:hAnsi="arial"/>
+          <w:sz w:val="20"/>
+          <w:szCs w:val="20"/>
+        </w:rPr>
+        <w:t>inet 172.17.0.2/16 brd 172.17.255.255 scope global eth0</w:t>
+      </w:r>
+    </w:p>
+    <w:p>
+      <w:pPr>
+        <w:pStyle w:val="Normal"/>
+        <w:widowControl w:val="false"/>
+        <w:rPr>
+          <w:rFonts w:ascii="arial" w:hAnsi="arial"/>
+          <w:sz w:val="20"/>
+          <w:szCs w:val="20"/>
+        </w:rPr>
+      </w:pPr>
+      <w:r>
+        <w:rPr>
+          <w:rFonts w:ascii="arial" w:hAnsi="arial"/>
+          <w:sz w:val="20"/>
+          <w:szCs w:val="20"/>
+        </w:rPr>
+        <w:t xml:space="preserve">       </w:t>
+      </w:r>
+      <w:r>
+        <w:rPr>
+          <w:rFonts w:ascii="arial" w:hAnsi="arial"/>
+          <w:sz w:val="20"/>
+          <w:szCs w:val="20"/>
+        </w:rPr>
+        <w:t>valid_lft forever preferred_lft forever</w:t>
+      </w:r>
+    </w:p>
+    <w:p>
+      <w:pPr>
+        <w:pStyle w:val="Normal"/>
+        <w:widowControl w:val="false"/>
+        <w:rPr>
+          <w:rFonts w:ascii="arial" w:hAnsi="arial"/>
+          <w:sz w:val="22"/>
+          <w:szCs w:val="22"/>
+        </w:rPr>
+      </w:pPr>
+      <w:r>
+        <w:rPr>
+          <w:rFonts w:ascii="arial" w:hAnsi="arial"/>
+          <w:sz w:val="22"/>
+          <w:szCs w:val="22"/>
+        </w:rPr>
+      </w:r>
+    </w:p>
+    <w:p>
+      <w:pPr>
+        <w:pStyle w:val="Normal"/>
+        <w:widowControl w:val="false"/>
+        <w:rPr>
+          <w:rFonts w:ascii="arial" w:hAnsi="arial"/>
+          <w:sz w:val="22"/>
+          <w:szCs w:val="22"/>
+        </w:rPr>
+      </w:pPr>
+      <w:r>
         <w:rPr>
           <w:rFonts w:ascii="arial" w:hAnsi="arial"/>
           <w:sz w:val="22"/>
           <w:szCs w:val="22"/>
           <w:highlight w:val="yellow"/>
         </w:rPr>
-        <w:t>Docker attach alpine1</w:t>
+        <w:t>In alpine1:</w:t>
+      </w:r>
+    </w:p>
+    <w:p>
+      <w:pPr>
+        <w:pStyle w:val="Normal"/>
+        <w:widowControl w:val="false"/>
+        <w:rPr>
+          <w:rFonts w:ascii="Consolas" w:hAnsi="Consolas"/>
+          <w:sz w:val="20"/>
+          <w:szCs w:val="20"/>
+        </w:rPr>
+      </w:pPr>
+      <w:r>
+        <w:rPr>
+          <w:rFonts w:ascii="Consolas" w:hAnsi="Consolas"/>
+          <w:sz w:val="20"/>
+          <w:szCs w:val="20"/>
+        </w:rPr>
+        <w:t>ping -c 2 google.com</w:t>
+      </w:r>
+    </w:p>
+    <w:p>
+      <w:pPr>
+        <w:pStyle w:val="Normal"/>
+        <w:widowControl w:val="false"/>
+        <w:rPr>
+          <w:rFonts w:ascii="Consolas" w:hAnsi="Consolas"/>
+          <w:sz w:val="20"/>
+          <w:szCs w:val="20"/>
+        </w:rPr>
+      </w:pPr>
+      <w:r>
+        <w:rPr>
+          <w:rFonts w:ascii="Consolas" w:hAnsi="Consolas"/>
+          <w:sz w:val="20"/>
+          <w:szCs w:val="20"/>
+        </w:rPr>
+        <w:t>PING google.com (172.253.62.113): 56 data bytes</w:t>
+      </w:r>
+    </w:p>
+    <w:p>
+      <w:pPr>
+        <w:pStyle w:val="Normal"/>
+        <w:widowControl w:val="false"/>
+        <w:rPr>
+          <w:rFonts w:ascii="Consolas" w:hAnsi="Consolas"/>
+          <w:sz w:val="20"/>
+          <w:szCs w:val="20"/>
+        </w:rPr>
+      </w:pPr>
+      <w:r>
+        <w:rPr>
+          <w:rFonts w:ascii="Consolas" w:hAnsi="Consolas"/>
+          <w:sz w:val="20"/>
+          <w:szCs w:val="20"/>
+        </w:rPr>
+        <w:t>64 bytes from 172.253.62.113: seq=0 ttl=95 time=2.228 ms</w:t>
+      </w:r>
+    </w:p>
+    <w:p>
+      <w:pPr>
+        <w:pStyle w:val="Normal"/>
+        <w:widowControl w:val="false"/>
+        <w:rPr>
+          <w:rFonts w:ascii="Consolas" w:hAnsi="Consolas"/>
+          <w:sz w:val="20"/>
+          <w:szCs w:val="20"/>
+        </w:rPr>
+      </w:pPr>
+      <w:r>
+        <w:rPr>
+          <w:rFonts w:ascii="Consolas" w:hAnsi="Consolas"/>
+          <w:sz w:val="20"/>
+          <w:szCs w:val="20"/>
+        </w:rPr>
+        <w:t>64 bytes from 172.253.62.113: seq=1 ttl=95 time=2.675 ms</w:t>
+      </w:r>
+    </w:p>
+    <w:p>
+      <w:pPr>
+        <w:pStyle w:val="Normal"/>
+        <w:widowControl w:val="false"/>
+        <w:rPr>
+          <w:rFonts w:ascii="Consolas" w:hAnsi="Consolas"/>
+          <w:sz w:val="20"/>
+          <w:szCs w:val="20"/>
+        </w:rPr>
+      </w:pPr>
+      <w:r>
+        <w:rPr>
+          <w:rFonts w:ascii="Consolas" w:hAnsi="Consolas"/>
+          <w:sz w:val="20"/>
+          <w:szCs w:val="20"/>
+        </w:rPr>
+      </w:r>
+    </w:p>
+    <w:p>
+      <w:pPr>
+        <w:pStyle w:val="Normal"/>
+        <w:widowControl w:val="false"/>
+        <w:rPr>
+          <w:rFonts w:ascii="Consolas" w:hAnsi="Consolas"/>
+          <w:sz w:val="20"/>
+          <w:szCs w:val="20"/>
+        </w:rPr>
+      </w:pPr>
+      <w:r>
+        <w:rPr>
+          <w:rFonts w:ascii="Consolas" w:hAnsi="Consolas"/>
+          <w:sz w:val="20"/>
+          <w:szCs w:val="20"/>
+        </w:rPr>
+        <w:t>--- google.com ping statistics ---</w:t>
+      </w:r>
+    </w:p>
+    <w:p>
+      <w:pPr>
+        <w:pStyle w:val="Normal"/>
+        <w:widowControl w:val="false"/>
+        <w:rPr>
+          <w:rFonts w:ascii="Consolas" w:hAnsi="Consolas"/>
+          <w:sz w:val="20"/>
+          <w:szCs w:val="20"/>
+        </w:rPr>
+      </w:pPr>
+      <w:r>
+        <w:rPr>
+          <w:rFonts w:ascii="Consolas" w:hAnsi="Consolas"/>
+          <w:sz w:val="20"/>
+          <w:szCs w:val="20"/>
+        </w:rPr>
+        <w:t>2 packets transmitted, 2 packets received, 0% packet loss</w:t>
+      </w:r>
+    </w:p>
+    <w:p>
+      <w:pPr>
+        <w:pStyle w:val="Normal"/>
+        <w:widowControl w:val="false"/>
+        <w:rPr>
+          <w:rFonts w:ascii="Consolas" w:hAnsi="Consolas"/>
+          <w:sz w:val="20"/>
+          <w:szCs w:val="20"/>
+        </w:rPr>
+      </w:pPr>
+      <w:r>
+        <w:rPr>
+          <w:rFonts w:ascii="Consolas" w:hAnsi="Consolas"/>
+          <w:sz w:val="20"/>
+          <w:szCs w:val="20"/>
+        </w:rPr>
+        <w:t>round-trip min/avg/max = 2.228/2.451/2.675 ms</w:t>
       </w:r>
     </w:p>
     <w:p>
@@ -1693,7 +2306,6 @@
           <w:rFonts w:ascii="arial" w:hAnsi="arial"/>
           <w:sz w:val="22"/>
           <w:szCs w:val="22"/>
-          <w:highlight w:val="yellow"/>
         </w:rPr>
       </w:pPr>
       <w:r>
@@ -1701,487 +2313,277 @@
           <w:rFonts w:ascii="arial" w:hAnsi="arial"/>
           <w:sz w:val="22"/>
           <w:szCs w:val="22"/>
-          <w:highlight w:val="yellow"/>
-        </w:rPr>
-        <w:t>ip addr show</w:t>
-      </w:r>
-    </w:p>
-    <w:p>
-      <w:pPr>
-        <w:pStyle w:val="Normal"/>
-        <w:widowControl w:val="false"/>
-        <w:rPr>
-          <w:rFonts w:ascii="arial" w:hAnsi="arial"/>
-          <w:sz w:val="20"/>
-          <w:szCs w:val="20"/>
-        </w:rPr>
-      </w:pPr>
-      <w:r>
-        <w:rPr>
-          <w:rFonts w:ascii="arial" w:hAnsi="arial"/>
-          <w:sz w:val="20"/>
-          <w:szCs w:val="20"/>
-        </w:rPr>
-        <w:t>1: lo: &lt;LOOPBACK,UP,LOWER_UP&gt; mtu 65536 qdisc noqueue state UNKNOWN qlen 1000</w:t>
-      </w:r>
-    </w:p>
-    <w:p>
-      <w:pPr>
-        <w:pStyle w:val="Normal"/>
-        <w:widowControl w:val="false"/>
-        <w:rPr>
-          <w:rFonts w:ascii="arial" w:hAnsi="arial"/>
-          <w:sz w:val="20"/>
-          <w:szCs w:val="20"/>
-        </w:rPr>
-      </w:pPr>
-      <w:r>
-        <w:rPr>
-          <w:rFonts w:ascii="arial" w:hAnsi="arial"/>
-          <w:sz w:val="20"/>
-          <w:szCs w:val="20"/>
-        </w:rPr>
-        <w:t xml:space="preserve">    </w:t>
-      </w:r>
-      <w:r>
-        <w:rPr>
-          <w:rFonts w:ascii="arial" w:hAnsi="arial"/>
-          <w:sz w:val="20"/>
-          <w:szCs w:val="20"/>
-        </w:rPr>
-        <w:t>link/loopback 00:00:00:00:00:00 brd 00:00:00:00:00:00</w:t>
-      </w:r>
-    </w:p>
-    <w:p>
-      <w:pPr>
-        <w:pStyle w:val="Normal"/>
-        <w:widowControl w:val="false"/>
-        <w:rPr>
-          <w:rFonts w:ascii="arial" w:hAnsi="arial"/>
-          <w:sz w:val="20"/>
-          <w:szCs w:val="20"/>
-        </w:rPr>
-      </w:pPr>
-      <w:r>
-        <w:rPr>
-          <w:rFonts w:ascii="arial" w:hAnsi="arial"/>
-          <w:sz w:val="20"/>
-          <w:szCs w:val="20"/>
-        </w:rPr>
-        <w:t xml:space="preserve">    </w:t>
-      </w:r>
-      <w:r>
-        <w:rPr>
-          <w:rFonts w:ascii="arial" w:hAnsi="arial"/>
-          <w:sz w:val="20"/>
-          <w:szCs w:val="20"/>
-        </w:rPr>
-        <w:t>inet 127.0.0.1/8 scope host lo</w:t>
-      </w:r>
-    </w:p>
-    <w:p>
-      <w:pPr>
-        <w:pStyle w:val="Normal"/>
-        <w:widowControl w:val="false"/>
-        <w:rPr>
-          <w:rFonts w:ascii="arial" w:hAnsi="arial"/>
-          <w:sz w:val="20"/>
-          <w:szCs w:val="20"/>
-        </w:rPr>
-      </w:pPr>
-      <w:r>
-        <w:rPr>
-          <w:rFonts w:ascii="arial" w:hAnsi="arial"/>
-          <w:sz w:val="20"/>
-          <w:szCs w:val="20"/>
-        </w:rPr>
-        <w:t xml:space="preserve">       </w:t>
-      </w:r>
-      <w:r>
-        <w:rPr>
-          <w:rFonts w:ascii="arial" w:hAnsi="arial"/>
-          <w:sz w:val="20"/>
-          <w:szCs w:val="20"/>
-        </w:rPr>
-        <w:t>valid_lft forever preferred_lft forever</w:t>
-      </w:r>
-    </w:p>
-    <w:p>
-      <w:pPr>
-        <w:pStyle w:val="Normal"/>
-        <w:widowControl w:val="false"/>
-        <w:rPr>
-          <w:rFonts w:ascii="arial" w:hAnsi="arial"/>
-          <w:sz w:val="20"/>
-          <w:szCs w:val="20"/>
-        </w:rPr>
-      </w:pPr>
-      <w:r>
-        <w:rPr>
-          <w:rFonts w:ascii="arial" w:hAnsi="arial"/>
-          <w:sz w:val="20"/>
-          <w:szCs w:val="20"/>
-        </w:rPr>
-        <w:t xml:space="preserve">45: eth0@if46: &lt;BROADCAST,MULTICAST,UP,LOWER_UP,M-DOWN&gt; mtu 1500 qdisc noqueue state UP </w:t>
-      </w:r>
-    </w:p>
-    <w:p>
-      <w:pPr>
-        <w:pStyle w:val="Normal"/>
-        <w:widowControl w:val="false"/>
-        <w:rPr>
-          <w:rFonts w:ascii="arial" w:hAnsi="arial"/>
-          <w:sz w:val="20"/>
-          <w:szCs w:val="20"/>
-        </w:rPr>
-      </w:pPr>
-      <w:r>
-        <w:rPr>
-          <w:rFonts w:ascii="arial" w:hAnsi="arial"/>
-          <w:sz w:val="20"/>
-          <w:szCs w:val="20"/>
-        </w:rPr>
-        <w:t xml:space="preserve">    </w:t>
-      </w:r>
-      <w:r>
-        <w:rPr>
-          <w:rFonts w:ascii="arial" w:hAnsi="arial"/>
-          <w:sz w:val="20"/>
-          <w:szCs w:val="20"/>
-        </w:rPr>
-        <w:t>link/ether 02:42:ac:11:00:02 brd ff:ff:ff:ff:ff:ff</w:t>
-      </w:r>
-    </w:p>
-    <w:p>
-      <w:pPr>
-        <w:pStyle w:val="Normal"/>
-        <w:widowControl w:val="false"/>
-        <w:rPr>
-          <w:rFonts w:ascii="arial" w:hAnsi="arial"/>
-          <w:sz w:val="20"/>
-          <w:szCs w:val="20"/>
-        </w:rPr>
-      </w:pPr>
-      <w:r>
-        <w:rPr>
-          <w:rFonts w:ascii="arial" w:hAnsi="arial"/>
-          <w:sz w:val="20"/>
-          <w:szCs w:val="20"/>
-        </w:rPr>
-        <w:t xml:space="preserve">    </w:t>
-      </w:r>
-      <w:r>
-        <w:rPr>
-          <w:rFonts w:ascii="arial" w:hAnsi="arial"/>
-          <w:sz w:val="20"/>
-          <w:szCs w:val="20"/>
-        </w:rPr>
-        <w:t>inet 172.17.0.2/16 brd 172.17.255.255 scope global eth0</w:t>
-      </w:r>
-    </w:p>
-    <w:p>
-      <w:pPr>
-        <w:pStyle w:val="Normal"/>
-        <w:widowControl w:val="false"/>
-        <w:rPr>
-          <w:rFonts w:ascii="arial" w:hAnsi="arial"/>
-          <w:sz w:val="20"/>
-          <w:szCs w:val="20"/>
-        </w:rPr>
-      </w:pPr>
-      <w:r>
-        <w:rPr>
-          <w:rFonts w:ascii="arial" w:hAnsi="arial"/>
-          <w:sz w:val="20"/>
-          <w:szCs w:val="20"/>
-        </w:rPr>
-        <w:t xml:space="preserve">       </w:t>
-      </w:r>
-      <w:r>
-        <w:rPr>
-          <w:rFonts w:ascii="arial" w:hAnsi="arial"/>
-          <w:sz w:val="20"/>
-          <w:szCs w:val="20"/>
-        </w:rPr>
-        <w:t>valid_lft forever preferred_lft forever</w:t>
-      </w:r>
-    </w:p>
-    <w:p>
-      <w:pPr>
-        <w:pStyle w:val="Normal"/>
-        <w:widowControl w:val="false"/>
-        <w:rPr>
+        </w:rPr>
+      </w:r>
+    </w:p>
+    <w:p>
+      <w:pPr>
+        <w:pStyle w:val="Normal"/>
+        <w:widowControl w:val="false"/>
+        <w:rPr/>
+      </w:pPr>
+      <w:r>
+        <w:rPr>
+          <w:rStyle w:val="InternetLink"/>
           <w:rFonts w:ascii="arial" w:hAnsi="arial"/>
           <w:sz w:val="22"/>
           <w:szCs w:val="22"/>
-        </w:rPr>
-      </w:pPr>
-      <w:r>
-        <w:rPr>
+          <w:u w:val="none"/>
+        </w:rPr>
+        <w:t xml:space="preserve">&lt;&lt;Tested pinging alpine2 by IP, and that worked.  However, you </w:t>
+      </w:r>
+      <w:r>
+        <w:rPr>
+          <w:rStyle w:val="InternetLink"/>
           <w:rFonts w:ascii="arial" w:hAnsi="arial"/>
           <w:sz w:val="22"/>
           <w:szCs w:val="22"/>
-        </w:rPr>
-      </w:r>
-    </w:p>
-    <w:p>
-      <w:pPr>
-        <w:pStyle w:val="Normal"/>
-        <w:widowControl w:val="false"/>
-        <w:rPr>
+          <w:u w:val="none"/>
+        </w:rPr>
+        <w:t>can't ping alpine2 from alpine1 by name or vice versa.</w:t>
+      </w:r>
+      <w:r>
+        <w:rPr>
+          <w:rStyle w:val="InternetLink"/>
           <w:rFonts w:ascii="arial" w:hAnsi="arial"/>
           <w:sz w:val="22"/>
           <w:szCs w:val="22"/>
-        </w:rPr>
-      </w:pPr>
-      <w:r>
-        <w:rPr>
+          <w:u w:val="none"/>
+        </w:rPr>
+        <w:t>&gt;&gt;</w:t>
+      </w:r>
+    </w:p>
+    <w:p>
+      <w:pPr>
+        <w:pStyle w:val="Normal"/>
+        <w:widowControl w:val="false"/>
+        <w:rPr>
+          <w:rStyle w:val="InternetLink"/>
           <w:rFonts w:ascii="arial" w:hAnsi="arial"/>
           <w:sz w:val="22"/>
           <w:szCs w:val="22"/>
-          <w:highlight w:val="yellow"/>
-        </w:rPr>
-        <w:t>In alpine1:</w:t>
-      </w:r>
-    </w:p>
-    <w:p>
-      <w:pPr>
-        <w:pStyle w:val="Normal"/>
-        <w:widowControl w:val="false"/>
-        <w:rPr>
-          <w:rFonts w:ascii="Consolas" w:hAnsi="Consolas"/>
-          <w:sz w:val="20"/>
-          <w:szCs w:val="20"/>
-        </w:rPr>
-      </w:pPr>
-      <w:r>
-        <w:rPr>
-          <w:rFonts w:ascii="Consolas" w:hAnsi="Consolas"/>
-          <w:sz w:val="20"/>
-          <w:szCs w:val="20"/>
-        </w:rPr>
-        <w:t>ping -c 2 google.com</w:t>
-      </w:r>
-    </w:p>
-    <w:p>
-      <w:pPr>
-        <w:pStyle w:val="Normal"/>
-        <w:widowControl w:val="false"/>
-        <w:rPr>
-          <w:rFonts w:ascii="Consolas" w:hAnsi="Consolas"/>
-          <w:sz w:val="20"/>
-          <w:szCs w:val="20"/>
-        </w:rPr>
-      </w:pPr>
-      <w:r>
-        <w:rPr>
-          <w:rFonts w:ascii="Consolas" w:hAnsi="Consolas"/>
-          <w:sz w:val="20"/>
-          <w:szCs w:val="20"/>
-        </w:rPr>
-        <w:t>PING google.com (172.253.62.113): 56 data bytes</w:t>
-      </w:r>
-    </w:p>
-    <w:p>
-      <w:pPr>
-        <w:pStyle w:val="Normal"/>
-        <w:widowControl w:val="false"/>
-        <w:rPr>
-          <w:rFonts w:ascii="Consolas" w:hAnsi="Consolas"/>
-          <w:sz w:val="20"/>
-          <w:szCs w:val="20"/>
-        </w:rPr>
-      </w:pPr>
-      <w:r>
-        <w:rPr>
-          <w:rFonts w:ascii="Consolas" w:hAnsi="Consolas"/>
-          <w:sz w:val="20"/>
-          <w:szCs w:val="20"/>
-        </w:rPr>
-        <w:t>64 bytes from 172.253.62.113: seq=0 ttl=95 time=2.228 ms</w:t>
-      </w:r>
-    </w:p>
-    <w:p>
-      <w:pPr>
-        <w:pStyle w:val="Normal"/>
-        <w:widowControl w:val="false"/>
-        <w:rPr>
-          <w:rFonts w:ascii="Consolas" w:hAnsi="Consolas"/>
-          <w:sz w:val="20"/>
-          <w:szCs w:val="20"/>
-        </w:rPr>
-      </w:pPr>
-      <w:r>
-        <w:rPr>
-          <w:rFonts w:ascii="Consolas" w:hAnsi="Consolas"/>
-          <w:sz w:val="20"/>
-          <w:szCs w:val="20"/>
-        </w:rPr>
-        <w:t>64 bytes from 172.253.62.113: seq=1 ttl=95 time=2.675 ms</w:t>
-      </w:r>
-    </w:p>
-    <w:p>
-      <w:pPr>
-        <w:pStyle w:val="Normal"/>
-        <w:widowControl w:val="false"/>
-        <w:rPr>
-          <w:rFonts w:ascii="Consolas" w:hAnsi="Consolas"/>
-          <w:sz w:val="20"/>
-          <w:szCs w:val="20"/>
-        </w:rPr>
-      </w:pPr>
-      <w:r>
-        <w:rPr>
-          <w:rFonts w:ascii="Consolas" w:hAnsi="Consolas"/>
-          <w:sz w:val="20"/>
-          <w:szCs w:val="20"/>
-        </w:rPr>
-      </w:r>
-    </w:p>
-    <w:p>
-      <w:pPr>
-        <w:pStyle w:val="Normal"/>
-        <w:widowControl w:val="false"/>
-        <w:rPr>
-          <w:rFonts w:ascii="Consolas" w:hAnsi="Consolas"/>
-          <w:sz w:val="20"/>
-          <w:szCs w:val="20"/>
-        </w:rPr>
-      </w:pPr>
-      <w:r>
-        <w:rPr>
-          <w:rFonts w:ascii="Consolas" w:hAnsi="Consolas"/>
-          <w:sz w:val="20"/>
-          <w:szCs w:val="20"/>
-        </w:rPr>
-        <w:t>--- google.com ping statistics ---</w:t>
-      </w:r>
-    </w:p>
-    <w:p>
-      <w:pPr>
-        <w:pStyle w:val="Normal"/>
-        <w:widowControl w:val="false"/>
-        <w:rPr>
-          <w:rFonts w:ascii="Consolas" w:hAnsi="Consolas"/>
-          <w:sz w:val="20"/>
-          <w:szCs w:val="20"/>
-        </w:rPr>
-      </w:pPr>
-      <w:r>
-        <w:rPr>
-          <w:rFonts w:ascii="Consolas" w:hAnsi="Consolas"/>
-          <w:sz w:val="20"/>
-          <w:szCs w:val="20"/>
-        </w:rPr>
-        <w:t>2 packets transmitted, 2 packets received, 0% packet loss</w:t>
-      </w:r>
-    </w:p>
-    <w:p>
-      <w:pPr>
-        <w:pStyle w:val="Normal"/>
-        <w:widowControl w:val="false"/>
-        <w:rPr>
-          <w:rFonts w:ascii="Consolas" w:hAnsi="Consolas"/>
-          <w:sz w:val="20"/>
-          <w:szCs w:val="20"/>
-        </w:rPr>
-      </w:pPr>
-      <w:r>
-        <w:rPr>
-          <w:rFonts w:ascii="Consolas" w:hAnsi="Consolas"/>
-          <w:sz w:val="20"/>
-          <w:szCs w:val="20"/>
-        </w:rPr>
-        <w:t>round-trip min/avg/max = 2.228/2.451/2.675 ms</w:t>
-      </w:r>
-    </w:p>
-    <w:p>
-      <w:pPr>
-        <w:pStyle w:val="Normal"/>
-        <w:widowControl w:val="false"/>
-        <w:rPr>
-          <w:rFonts w:ascii="arial" w:hAnsi="arial"/>
+          <w:u w:val="none"/>
+        </w:rPr>
+      </w:pPr>
+      <w:r>
+        <w:rPr/>
+      </w:r>
+    </w:p>
+    <w:p>
+      <w:pPr>
+        <w:pStyle w:val="Normal"/>
+        <w:widowControl w:val="false"/>
+        <w:rPr/>
+      </w:pPr>
+      <w:r>
+        <w:rPr>
+          <w:rStyle w:val="InternetLink"/>
+          <w:rFonts w:ascii="arial" w:hAnsi="arial"/>
+          <w:b/>
+          <w:bCs/>
           <w:sz w:val="22"/>
           <w:szCs w:val="22"/>
-        </w:rPr>
-      </w:pPr>
-      <w:r>
-        <w:rPr>
-          <w:rFonts w:ascii="arial" w:hAnsi="arial"/>
+          <w:u w:val="none"/>
+        </w:rPr>
+        <w:t xml:space="preserve">7 and 8:  </w:t>
+      </w:r>
+      <w:r>
+        <w:rPr>
+          <w:rStyle w:val="InternetLink"/>
+          <w:rFonts w:ascii="arial" w:hAnsi="arial"/>
+          <w:b w:val="false"/>
+          <w:bCs w:val="false"/>
           <w:sz w:val="22"/>
           <w:szCs w:val="22"/>
-        </w:rPr>
-      </w:r>
-    </w:p>
-    <w:p>
-      <w:pPr>
-        <w:pStyle w:val="Normal"/>
-        <w:widowControl w:val="false"/>
-        <w:rPr>
-          <w:rFonts w:ascii="arial" w:hAnsi="arial"/>
+          <w:u w:val="none"/>
+        </w:rPr>
+        <w:t>disconnect from and stop / rm alpine1 and alpine1</w:t>
+      </w:r>
+    </w:p>
+    <w:p>
+      <w:pPr>
+        <w:pStyle w:val="Normal"/>
+        <w:widowControl w:val="false"/>
+        <w:rPr>
+          <w:rStyle w:val="InternetLink"/>
+          <w:rFonts w:ascii="arial" w:hAnsi="arial"/>
+          <w:b w:val="false"/>
+          <w:b w:val="false"/>
+          <w:bCs w:val="false"/>
           <w:sz w:val="22"/>
           <w:szCs w:val="22"/>
-        </w:rPr>
-      </w:pPr>
-      <w:r>
-        <w:rPr>
+          <w:u w:val="none"/>
+        </w:rPr>
+      </w:pPr>
+      <w:r>
+        <w:rPr/>
+      </w:r>
+    </w:p>
+    <w:p>
+      <w:pPr>
+        <w:pStyle w:val="Normal"/>
+        <w:widowControl w:val="false"/>
+        <w:rPr>
+          <w:b/>
+          <w:b/>
+          <w:bCs/>
+          <w:color w:val="CC0000"/>
+        </w:rPr>
+      </w:pPr>
+      <w:r>
+        <w:rPr>
+          <w:b/>
+          <w:bCs/>
+          <w:color w:val="CC0000"/>
+        </w:rPr>
+        <w:t xml:space="preserve">DONE </w:t>
+      </w:r>
+      <w:r>
+        <w:rPr>
+          <w:b w:val="false"/>
+          <w:bCs w:val="false"/>
+          <w:color w:val="CC0000"/>
+        </w:rPr>
+        <w:t>with standalone debt portion of the lab</w:t>
+      </w:r>
+    </w:p>
+    <w:p>
+      <w:pPr>
+        <w:pStyle w:val="Normal"/>
+        <w:widowControl w:val="false"/>
+        <w:rPr>
+          <w:b w:val="false"/>
+          <w:b w:val="false"/>
+          <w:bCs w:val="false"/>
+        </w:rPr>
+      </w:pPr>
+      <w:r>
+        <w:rPr>
+          <w:b/>
+          <w:bCs/>
+          <w:color w:val="CC0000"/>
+        </w:rPr>
+      </w:r>
+    </w:p>
+    <w:p>
+      <w:pPr>
+        <w:pStyle w:val="Normal"/>
+        <w:widowControl w:val="false"/>
+        <w:rPr>
+          <w:b w:val="false"/>
+          <w:b w:val="false"/>
+          <w:bCs w:val="false"/>
+        </w:rPr>
+      </w:pPr>
+      <w:r>
+        <w:rPr>
+          <w:b/>
+          <w:bCs/>
+          <w:color w:val="CC0000"/>
+        </w:rPr>
+      </w:r>
+    </w:p>
+    <w:p>
+      <w:pPr>
+        <w:pStyle w:val="Normal"/>
+        <w:widowControl w:val="false"/>
+        <w:rPr>
+          <w:b/>
+          <w:b/>
+          <w:bCs/>
+          <w:color w:val="CC0000"/>
+        </w:rPr>
+      </w:pPr>
+      <w:r>
+        <w:rPr>
+          <w:b/>
+          <w:bCs/>
+          <w:color w:val="CC0000"/>
+        </w:rPr>
+      </w:r>
+    </w:p>
+    <w:p>
+      <w:pPr>
+        <w:pStyle w:val="Normal"/>
+        <w:widowControl w:val="false"/>
+        <w:rPr>
+          <w:b w:val="false"/>
+          <w:b w:val="false"/>
+          <w:bCs w:val="false"/>
+          <w:color w:val="auto"/>
+        </w:rPr>
+      </w:pPr>
+      <w:r>
+        <w:rPr>
+          <w:b w:val="false"/>
+          <w:bCs w:val="false"/>
+          <w:color w:val="auto"/>
+        </w:rPr>
+      </w:r>
+    </w:p>
+    <w:p>
+      <w:pPr>
+        <w:pStyle w:val="Normal"/>
+        <w:widowControl w:val="false"/>
+        <w:rPr>
+          <w:rStyle w:val="InternetLink"/>
           <w:rFonts w:ascii="arial" w:hAnsi="arial"/>
           <w:sz w:val="22"/>
           <w:szCs w:val="22"/>
-        </w:rPr>
-        <w:t xml:space="preserve">Pick up at step 6 of the “Use the default bridge network” exercise:  </w:t>
-      </w:r>
-      <w:hyperlink r:id="rId4">
-        <w:r>
-          <w:rPr>
-            <w:rStyle w:val="InternetLink"/>
-            <w:rFonts w:ascii="arial" w:hAnsi="arial"/>
-            <w:sz w:val="22"/>
-            <w:szCs w:val="22"/>
-          </w:rPr>
-          <w:t>https://docs.docker.com/network/network-tutorial-standalone</w:t>
-        </w:r>
-      </w:hyperlink>
-    </w:p>
-    <w:p>
-      <w:pPr>
-        <w:pStyle w:val="Normal"/>
-        <w:widowControl w:val="false"/>
-        <w:rPr>
+          <w:u w:val="none"/>
+        </w:rPr>
+      </w:pPr>
+      <w:r>
+        <w:rPr/>
+      </w:r>
+    </w:p>
+    <w:p>
+      <w:pPr>
+        <w:pStyle w:val="Normal"/>
+        <w:widowControl w:val="false"/>
+        <w:rPr>
+          <w:rStyle w:val="InternetLink"/>
           <w:rFonts w:ascii="arial" w:hAnsi="arial"/>
           <w:sz w:val="22"/>
           <w:szCs w:val="22"/>
-        </w:rPr>
-      </w:pPr>
-      <w:r>
+          <w:u w:val="none"/>
+        </w:rPr>
+      </w:pPr>
+      <w:r>
+        <w:rPr/>
+      </w:r>
+    </w:p>
+    <w:p>
+      <w:pPr>
+        <w:pStyle w:val="Normal"/>
+        <w:widowControl w:val="false"/>
         <w:rPr>
           <w:rFonts w:ascii="arial" w:hAnsi="arial"/>
           <w:sz w:val="22"/>
           <w:szCs w:val="22"/>
         </w:rPr>
-      </w:r>
-    </w:p>
-    <w:p>
-      <w:pPr>
-        <w:pStyle w:val="Normal"/>
-        <w:widowControl w:val="false"/>
+      </w:pPr>
+      <w:r>
         <w:rPr>
           <w:rFonts w:ascii="arial" w:hAnsi="arial"/>
           <w:sz w:val="22"/>
           <w:szCs w:val="22"/>
         </w:rPr>
-      </w:pPr>
-      <w:r>
-        <w:rPr>
-          <w:rFonts w:ascii="arial" w:hAnsi="arial"/>
-          <w:sz w:val="22"/>
-          <w:szCs w:val="22"/>
-        </w:rPr>
+      </w:r>
+    </w:p>
+    <w:p>
+      <w:pPr>
+        <w:pStyle w:val="Normal"/>
+        <w:widowControl w:val="false"/>
+        <w:rPr/>
+      </w:pPr>
+      <w:r>
+        <w:rPr/>
       </w:r>
     </w:p>
     <w:sectPr>
-      <w:headerReference w:type="default" r:id="rId5"/>
-      <w:footerReference w:type="default" r:id="rId6"/>
+      <w:headerReference w:type="default" r:id="rId4"/>
+      <w:footerReference w:type="default" r:id="rId5"/>
       <w:type w:val="nextPage"/>
       <w:pgSz w:w="12240" w:h="15840"/>
       <w:pgMar w:left="1440" w:right="1440" w:header="720" w:top="1440" w:footer="720" w:bottom="1440" w:gutter="0"/>
@@ -2224,7 +2626,7 @@
       <w:fldChar w:fldCharType="separate"/>
     </w:r>
     <w:r>
-      <w:t>1</w:t>
+      <w:t>2</w:t>
     </w:r>
     <w:r>
       <w:fldChar w:fldCharType="end"/>
@@ -2264,7 +2666,6 @@
     <w:rPrDefault>
       <w:rPr>
         <w:rFonts w:ascii="Arial" w:hAnsi="Arial" w:eastAsia="Arial" w:cs="Arial"/>
-        <w:sz w:val="22"/>
         <w:szCs w:val="22"/>
         <w:lang w:val="en" w:eastAsia="zh-CN" w:bidi="hi-IN"/>
       </w:rPr>
@@ -2278,11 +2679,13 @@
     <w:qFormat/>
     <w:pPr>
       <w:widowControl w:val="false"/>
+      <w:bidi w:val="0"/>
       <w:spacing w:lineRule="auto" w:line="276"/>
+      <w:jc w:val="left"/>
     </w:pPr>
     <w:rPr>
       <w:rFonts w:ascii="Arial" w:hAnsi="Arial" w:eastAsia="Arial" w:cs="Arial"/>
-      <w:color w:val="auto"/>
+      <w:color w:val="00000A"/>
       <w:sz w:val="22"/>
       <w:szCs w:val="22"/>
       <w:lang w:val="en" w:eastAsia="zh-CN" w:bidi="hi-IN"/>
@@ -2290,44 +2693,49 @@
   </w:style>
   <w:style w:type="paragraph" w:styleId="Heading1">
     <w:name w:val="Heading 1"/>
-    <w:basedOn w:val="Normal1"/>
     <w:next w:val="Normal"/>
     <w:qFormat/>
     <w:pPr>
       <w:keepNext w:val="true"/>
       <w:keepLines/>
+      <w:widowControl w:val="false"/>
     </w:pPr>
     <w:rPr>
       <w:rFonts w:ascii="Calibri" w:hAnsi="Calibri" w:eastAsia="Calibri" w:cs="Calibri"/>
       <w:b/>
+      <w:color w:val="auto"/>
       <w:sz w:val="60"/>
       <w:szCs w:val="60"/>
+      <w:lang w:val="en" w:eastAsia="zh-CN" w:bidi="hi-IN"/>
     </w:rPr>
   </w:style>
   <w:style w:type="paragraph" w:styleId="Heading2">
     <w:name w:val="Heading 2"/>
-    <w:basedOn w:val="Normal1"/>
     <w:next w:val="Normal"/>
     <w:qFormat/>
     <w:pPr>
       <w:keepNext w:val="true"/>
       <w:keepLines/>
+      <w:widowControl w:val="false"/>
       <w:spacing w:lineRule="auto" w:line="240" w:before="360" w:after="120"/>
     </w:pPr>
     <w:rPr>
+      <w:rFonts w:ascii="Arial" w:hAnsi="Arial" w:eastAsia="Arial" w:cs="Arial"/>
       <w:b w:val="false"/>
+      <w:color w:val="auto"/>
       <w:sz w:val="32"/>
       <w:szCs w:val="32"/>
+      <w:lang w:val="en" w:eastAsia="zh-CN" w:bidi="hi-IN"/>
     </w:rPr>
   </w:style>
   <w:style w:type="paragraph" w:styleId="Heading3">
     <w:name w:val="Heading 3"/>
-    <w:basedOn w:val="Normal1"/>
     <w:next w:val="Normal"/>
     <w:qFormat/>
     <w:pPr>
       <w:keepNext w:val="true"/>
       <w:keepLines/>
+      <w:widowControl w:val="false"/>
       <w:spacing w:lineRule="auto" w:line="240" w:before="320" w:after="80"/>
     </w:pPr>
     <w:rPr>
@@ -2337,16 +2745,17 @@
       <w:sz w:val="40"/>
       <w:szCs w:val="40"/>
       <w:u w:val="single"/>
+      <w:lang w:val="en" w:eastAsia="zh-CN" w:bidi="hi-IN"/>
     </w:rPr>
   </w:style>
   <w:style w:type="paragraph" w:styleId="Heading4">
     <w:name w:val="Heading 4"/>
-    <w:basedOn w:val="Normal1"/>
     <w:next w:val="Normal"/>
     <w:qFormat/>
     <w:pPr>
       <w:keepNext w:val="true"/>
       <w:keepLines/>
+      <w:widowControl w:val="false"/>
       <w:spacing w:lineRule="auto" w:line="240" w:before="280" w:after="80"/>
     </w:pPr>
     <w:rPr>
@@ -2355,39 +2764,44 @@
       <w:color w:val="073763"/>
       <w:sz w:val="32"/>
       <w:szCs w:val="32"/>
+      <w:lang w:val="en" w:eastAsia="zh-CN" w:bidi="hi-IN"/>
     </w:rPr>
   </w:style>
   <w:style w:type="paragraph" w:styleId="Heading5">
     <w:name w:val="Heading 5"/>
-    <w:basedOn w:val="Normal1"/>
     <w:next w:val="Normal"/>
     <w:qFormat/>
     <w:pPr>
       <w:keepNext w:val="true"/>
       <w:keepLines/>
+      <w:widowControl w:val="false"/>
       <w:spacing w:lineRule="auto" w:line="240" w:before="240" w:after="80"/>
     </w:pPr>
     <w:rPr>
+      <w:rFonts w:ascii="Arial" w:hAnsi="Arial" w:eastAsia="Arial" w:cs="Arial"/>
       <w:color w:val="666666"/>
       <w:sz w:val="22"/>
       <w:szCs w:val="22"/>
+      <w:lang w:val="en" w:eastAsia="zh-CN" w:bidi="hi-IN"/>
     </w:rPr>
   </w:style>
   <w:style w:type="paragraph" w:styleId="Heading6">
     <w:name w:val="Heading 6"/>
-    <w:basedOn w:val="Normal1"/>
     <w:next w:val="Normal"/>
     <w:qFormat/>
     <w:pPr>
       <w:keepNext w:val="true"/>
       <w:keepLines/>
+      <w:widowControl w:val="false"/>
       <w:spacing w:lineRule="auto" w:line="240" w:before="240" w:after="80"/>
     </w:pPr>
     <w:rPr>
+      <w:rFonts w:ascii="Arial" w:hAnsi="Arial" w:eastAsia="Arial" w:cs="Arial"/>
       <w:i/>
       <w:color w:val="666666"/>
       <w:sz w:val="22"/>
       <w:szCs w:val="22"/>
+      <w:lang w:val="en" w:eastAsia="zh-CN" w:bidi="hi-IN"/>
     </w:rPr>
   </w:style>
   <w:style w:type="character" w:styleId="InternetLink">
@@ -2396,6 +2810,13 @@
       <w:color w:val="000080"/>
       <w:u w:val="single"/>
       <w:lang w:val="zxx" w:eastAsia="zxx" w:bidi="zxx"/>
+    </w:rPr>
+  </w:style>
+  <w:style w:type="character" w:styleId="SourceText">
+    <w:name w:val="Source Text"/>
+    <w:qFormat/>
+    <w:rPr>
+      <w:rFonts w:ascii="Liberation Mono" w:hAnsi="Liberation Mono" w:eastAsia="WenQuanYi Zen Hei Sharp" w:cs="Liberation Mono"/>
     </w:rPr>
   </w:style>
   <w:style w:type="paragraph" w:styleId="Heading">
@@ -2456,7 +2877,7 @@
       <w:rFonts w:cs="DejaVu Sans"/>
     </w:rPr>
   </w:style>
-  <w:style w:type="paragraph" w:styleId="Normal1" w:default="1">
+  <w:style w:type="paragraph" w:styleId="LOnormal" w:default="1">
     <w:name w:val="LO-normal"/>
     <w:qFormat/>
     <w:pPr>
@@ -2466,7 +2887,7 @@
     </w:pPr>
     <w:rPr>
       <w:rFonts w:ascii="Arial" w:hAnsi="Arial" w:eastAsia="Arial" w:cs="Arial"/>
-      <w:color w:val="auto"/>
+      <w:color w:val="00000A"/>
       <w:sz w:val="22"/>
       <w:szCs w:val="22"/>
       <w:lang w:val="en" w:eastAsia="zh-CN" w:bidi="hi-IN"/>
@@ -2474,7 +2895,7 @@
   </w:style>
   <w:style w:type="paragraph" w:styleId="Title">
     <w:name w:val="Title"/>
-    <w:basedOn w:val="Normal1"/>
+    <w:basedOn w:val="LOnormal"/>
     <w:next w:val="Normal"/>
     <w:qFormat/>
     <w:pPr>
@@ -2489,7 +2910,7 @@
   </w:style>
   <w:style w:type="paragraph" w:styleId="Subtitle">
     <w:name w:val="Subtitle"/>
-    <w:basedOn w:val="Normal1"/>
+    <w:basedOn w:val="LOnormal"/>
     <w:next w:val="Normal"/>
     <w:qFormat/>
     <w:pPr>
@@ -2514,6 +2935,13 @@
   <w:style w:type="paragraph" w:styleId="Footer">
     <w:name w:val="Footer"/>
     <w:basedOn w:val="Normal"/>
+    <w:pPr/>
+    <w:rPr/>
+  </w:style>
+  <w:style w:type="paragraph" w:styleId="PreformattedText">
+    <w:name w:val="Preformatted Text"/>
+    <w:basedOn w:val="Normal"/>
+    <w:qFormat/>
     <w:pPr/>
     <w:rPr/>
   </w:style>

</xml_diff>